<commit_message>
poster at work zwischensicherung
</commit_message>
<xml_diff>
--- a/Theory_notes.docx
+++ b/Theory_notes.docx
@@ -63,7 +63,18 @@
         <w:t xml:space="preserve"> used to find maximum likelihood parameters of a model in such cases, where the equations cannot be solved directly. In complete data problems, maximum likelihood estimation is based on solving the first-order-condition in or</w:t>
       </w:r>
       <w:r>
-        <w:t xml:space="preserve">der to estimate the parameters. However, if our statistical model involves latent variables, this is typically not possible. Especially for </w:t>
+        <w:t>der to estimate the parameters. However, if our statistical model involves latent variables, this is typically not possible</w:t>
+      </w:r>
+      <w:r>
+        <w:t xml:space="preserve"> (analytically</w:t>
+      </w:r>
+      <w:bookmarkStart w:id="0" w:name="_GoBack"/>
+      <w:bookmarkEnd w:id="0"/>
+      <w:r>
+        <w:t>)</w:t>
+      </w:r>
+      <w:r>
+        <w:t xml:space="preserve">. Especially for </w:t>
       </w:r>
       <w:r>
         <w:t>incomplete-data problems</w:t>
@@ -2399,10 +2410,7 @@
         <w:ind w:left="708"/>
       </w:pPr>
       <w:r>
-        <w:t xml:space="preserve">+ The computation of </w:t>
-      </w:r>
-      <w:r>
-        <w:t>I</w:t>
+        <w:t>+ The computation of I</w:t>
       </w:r>
       <w:r>
         <w:rPr>
@@ -2418,16 +2426,7 @@
         <w:t>oc</w:t>
       </w:r>
       <w:r>
-        <w:t xml:space="preserve"> </w:t>
-      </w:r>
-      <w:r>
-        <w:t xml:space="preserve">is very accurate and SEM obtains typically quite stable and accurate values for DM </w:t>
-      </w:r>
-      <w:r>
-        <w:t xml:space="preserve">and </w:t>
-      </w:r>
-      <w:r>
-        <w:t xml:space="preserve">hence for </w:t>
+        <w:t xml:space="preserve"> is very accurate and SEM obtains typically quite stable and accurate values for DM and hence for </w:t>
       </w:r>
       <w:r>
         <w:rPr>
@@ -2436,15 +2435,7 @@
         <w:t>∆</w:t>
       </w:r>
       <w:r>
-        <w:t>V</w:t>
-      </w:r>
-      <w:r>
-        <w:t>. Consequently, the VCOV matrix V is calculated typically</w:t>
-      </w:r>
-      <w:bookmarkStart w:id="0" w:name="_GoBack"/>
-      <w:bookmarkEnd w:id="0"/>
-      <w:r>
-        <w:t xml:space="preserve"> quite accurate as well.</w:t>
+        <w:t>V. Consequently, the VCOV matrix V is calculated typically quite accurate as well.</w:t>
       </w:r>
     </w:p>
     <w:p>
@@ -3659,7 +3650,7 @@
 </file>
 
 <file path=customXml/itemProps1.xml><?xml version="1.0" encoding="utf-8"?>
-<ds:datastoreItem xmlns:ds="http://schemas.openxmlformats.org/officeDocument/2006/customXml" ds:itemID="{6EAADA77-BE19-415C-8C87-847427733834}">
+<ds:datastoreItem xmlns:ds="http://schemas.openxmlformats.org/officeDocument/2006/customXml" ds:itemID="{A5AA4E75-58C9-4DAD-A870-0026BFDEB750}">
   <ds:schemaRefs>
     <ds:schemaRef ds:uri="http://schemas.openxmlformats.org/officeDocument/2006/bibliography"/>
   </ds:schemaRefs>

</xml_diff>